<commit_message>
added two more user stories
</commit_message>
<xml_diff>
--- a/sprint1/SOEN 341 Sprint 1 Document.docx
+++ b/sprint1/SOEN 341 Sprint 1 Document.docx
@@ -460,6 +460,10 @@
       <w:pPr>
         <w:pStyle w:val="NormalWeb"/>
         <w:spacing w:before="0" w:beforeAutospacing="0" w:after="0" w:afterAutospacing="0" w:line="480" w:lineRule="auto"/>
+        <w:rPr>
+          <w:rFonts w:ascii="Arial" w:hAnsi="Arial" w:cs="Arial"/>
+          <w:color w:val="000000"/>
+        </w:rPr>
       </w:pPr>
       <w:r>
         <w:rPr>
@@ -483,6 +487,90 @@
           <w:color w:val="000000"/>
         </w:rPr>
         <w:t xml:space="preserve"> and the user will be brought to the shopping cart page. From there, the items in the cart will be listed along with the total price. The user can also increase/decrease the quantity of each item. They can also delete the item from the cart using buttons that will be provided. The price will update based on these functions.</w:t>
+      </w:r>
+    </w:p>
+    <w:p>
+      <w:pPr>
+        <w:pStyle w:val="NormalWeb"/>
+        <w:numPr>
+          <w:ilvl w:val="0"/>
+          <w:numId w:val="7"/>
+        </w:numPr>
+        <w:spacing w:before="0" w:beforeAutospacing="0" w:after="0" w:afterAutospacing="0" w:line="480" w:lineRule="auto"/>
+        <w:rPr>
+          <w:rFonts w:ascii="Arial" w:hAnsi="Arial" w:cs="Arial"/>
+          <w:color w:val="000000"/>
+        </w:rPr>
+      </w:pPr>
+      <w:r>
+        <w:rPr>
+          <w:rFonts w:ascii="Arial" w:hAnsi="Arial" w:cs="Arial"/>
+          <w:color w:val="000000"/>
+          <w:u w:val="single"/>
+        </w:rPr>
+        <w:t>Adding a product</w:t>
+      </w:r>
+    </w:p>
+    <w:p>
+      <w:pPr>
+        <w:pStyle w:val="NormalWeb"/>
+        <w:spacing w:before="0" w:beforeAutospacing="0" w:after="0" w:afterAutospacing="0" w:line="480" w:lineRule="auto"/>
+        <w:rPr>
+          <w:rFonts w:ascii="Arial" w:hAnsi="Arial" w:cs="Arial"/>
+          <w:color w:val="24292F"/>
+          <w:shd w:val="clear" w:color="auto" w:fill="FFFFFF"/>
+        </w:rPr>
+      </w:pPr>
+      <w:r>
+        <w:rPr>
+          <w:rFonts w:ascii="Arial" w:hAnsi="Arial" w:cs="Arial"/>
+          <w:color w:val="24292F"/>
+          <w:shd w:val="clear" w:color="auto" w:fill="FFFFFF"/>
+        </w:rPr>
+        <w:t>As a seller I would like to login as a seller and have a page to add products. I should be able to choose a picture to display the product, add a description, and adjust the price. Maybe an option to enable a sale price on the item.</w:t>
+      </w:r>
+    </w:p>
+    <w:p>
+      <w:pPr>
+        <w:pStyle w:val="NormalWeb"/>
+        <w:numPr>
+          <w:ilvl w:val="0"/>
+          <w:numId w:val="7"/>
+        </w:numPr>
+        <w:spacing w:before="0" w:beforeAutospacing="0" w:after="0" w:afterAutospacing="0" w:line="480" w:lineRule="auto"/>
+        <w:rPr>
+          <w:rFonts w:ascii="Arial" w:hAnsi="Arial" w:cs="Arial"/>
+          <w:color w:val="000000"/>
+          <w:u w:val="single"/>
+        </w:rPr>
+      </w:pPr>
+      <w:r>
+        <w:rPr>
+          <w:rFonts w:ascii="Arial" w:hAnsi="Arial" w:cs="Arial"/>
+          <w:color w:val="24292F"/>
+          <w:u w:val="single"/>
+          <w:shd w:val="clear" w:color="auto" w:fill="FFFFFF"/>
+        </w:rPr>
+        <w:t>Deleting an item from the store</w:t>
+      </w:r>
+    </w:p>
+    <w:p>
+      <w:pPr>
+        <w:pStyle w:val="NormalWeb"/>
+        <w:spacing w:before="0" w:beforeAutospacing="0" w:after="0" w:afterAutospacing="0" w:line="480" w:lineRule="auto"/>
+        <w:rPr>
+          <w:rFonts w:ascii="Arial" w:hAnsi="Arial" w:cs="Arial"/>
+          <w:color w:val="000000"/>
+          <w:u w:val="single"/>
+        </w:rPr>
+      </w:pPr>
+      <w:r>
+        <w:rPr>
+          <w:rFonts w:ascii="Arial" w:hAnsi="Arial" w:cs="Arial"/>
+          <w:color w:val="24292F"/>
+          <w:shd w:val="clear" w:color="auto" w:fill="FFFFFF"/>
+        </w:rPr>
+        <w:t>As an admin, I would want to login using my admin account and then navigate to a product list page where I can select an item from the store to remove from the website.</w:t>
       </w:r>
     </w:p>
     <w:p>
@@ -543,6 +631,7 @@
           <w:sz w:val="22"/>
           <w:szCs w:val="22"/>
         </w:rPr>
+        <w:lastRenderedPageBreak/>
         <w:t>Updating project description, names &amp; usernames, objectives, and technologies in the README file.</w:t>
       </w:r>
     </w:p>
@@ -709,7 +798,6 @@
           <w:sz w:val="22"/>
           <w:szCs w:val="22"/>
         </w:rPr>
-        <w:lastRenderedPageBreak/>
         <w:t>Ryan Wong</w:t>
       </w:r>
     </w:p>
@@ -1756,6 +1844,95 @@
         <w:rFonts w:ascii="Wingdings" w:hAnsi="Wingdings" w:hint="default"/>
         <w:sz w:val="20"/>
       </w:rPr>
+    </w:lvl>
+  </w:abstractNum>
+  <w:abstractNum w:abstractNumId="6" w15:restartNumberingAfterBreak="0">
+    <w:nsid w:val="68874ADD"/>
+    <w:multiLevelType w:val="hybridMultilevel"/>
+    <w:tmpl w:val="22AEF688"/>
+    <w:lvl w:ilvl="0" w:tplc="1009000F">
+      <w:start w:val="3"/>
+      <w:numFmt w:val="decimal"/>
+      <w:lvlText w:val="%1."/>
+      <w:lvlJc w:val="left"/>
+      <w:pPr>
+        <w:ind w:left="720" w:hanging="360"/>
+      </w:pPr>
+      <w:rPr>
+        <w:rFonts w:hint="default"/>
+      </w:rPr>
+    </w:lvl>
+    <w:lvl w:ilvl="1" w:tplc="10090019" w:tentative="1">
+      <w:start w:val="1"/>
+      <w:numFmt w:val="lowerLetter"/>
+      <w:lvlText w:val="%2."/>
+      <w:lvlJc w:val="left"/>
+      <w:pPr>
+        <w:ind w:left="1440" w:hanging="360"/>
+      </w:pPr>
+    </w:lvl>
+    <w:lvl w:ilvl="2" w:tplc="1009001B" w:tentative="1">
+      <w:start w:val="1"/>
+      <w:numFmt w:val="lowerRoman"/>
+      <w:lvlText w:val="%3."/>
+      <w:lvlJc w:val="right"/>
+      <w:pPr>
+        <w:ind w:left="2160" w:hanging="180"/>
+      </w:pPr>
+    </w:lvl>
+    <w:lvl w:ilvl="3" w:tplc="1009000F" w:tentative="1">
+      <w:start w:val="1"/>
+      <w:numFmt w:val="decimal"/>
+      <w:lvlText w:val="%4."/>
+      <w:lvlJc w:val="left"/>
+      <w:pPr>
+        <w:ind w:left="2880" w:hanging="360"/>
+      </w:pPr>
+    </w:lvl>
+    <w:lvl w:ilvl="4" w:tplc="10090019" w:tentative="1">
+      <w:start w:val="1"/>
+      <w:numFmt w:val="lowerLetter"/>
+      <w:lvlText w:val="%5."/>
+      <w:lvlJc w:val="left"/>
+      <w:pPr>
+        <w:ind w:left="3600" w:hanging="360"/>
+      </w:pPr>
+    </w:lvl>
+    <w:lvl w:ilvl="5" w:tplc="1009001B" w:tentative="1">
+      <w:start w:val="1"/>
+      <w:numFmt w:val="lowerRoman"/>
+      <w:lvlText w:val="%6."/>
+      <w:lvlJc w:val="right"/>
+      <w:pPr>
+        <w:ind w:left="4320" w:hanging="180"/>
+      </w:pPr>
+    </w:lvl>
+    <w:lvl w:ilvl="6" w:tplc="1009000F" w:tentative="1">
+      <w:start w:val="1"/>
+      <w:numFmt w:val="decimal"/>
+      <w:lvlText w:val="%7."/>
+      <w:lvlJc w:val="left"/>
+      <w:pPr>
+        <w:ind w:left="5040" w:hanging="360"/>
+      </w:pPr>
+    </w:lvl>
+    <w:lvl w:ilvl="7" w:tplc="10090019" w:tentative="1">
+      <w:start w:val="1"/>
+      <w:numFmt w:val="lowerLetter"/>
+      <w:lvlText w:val="%8."/>
+      <w:lvlJc w:val="left"/>
+      <w:pPr>
+        <w:ind w:left="5760" w:hanging="360"/>
+      </w:pPr>
+    </w:lvl>
+    <w:lvl w:ilvl="8" w:tplc="1009001B" w:tentative="1">
+      <w:start w:val="1"/>
+      <w:numFmt w:val="lowerRoman"/>
+      <w:lvlText w:val="%9."/>
+      <w:lvlJc w:val="right"/>
+      <w:pPr>
+        <w:ind w:left="6480" w:hanging="180"/>
+      </w:pPr>
     </w:lvl>
   </w:abstractNum>
   <w:num w:numId="1">
@@ -1789,6 +1966,9 @@
   </w:num>
   <w:num w:numId="6">
     <w:abstractNumId w:val="0"/>
+  </w:num>
+  <w:num w:numId="7">
+    <w:abstractNumId w:val="6"/>
   </w:num>
 </w:numbering>
 </file>
@@ -2558,6 +2738,21 @@
 </file>
 
 <file path=customXml/item1.xml><?xml version="1.0" encoding="utf-8"?>
+<?mso-contentType ?>
+<FormTemplates xmlns="http://schemas.microsoft.com/sharepoint/v3/contenttype/forms">
+  <Display>DocumentLibraryForm</Display>
+  <Edit>DocumentLibraryForm</Edit>
+  <New>DocumentLibraryForm</New>
+</FormTemplates>
+</file>
+
+<file path=customXml/item2.xml><?xml version="1.0" encoding="utf-8"?>
+<p:properties xmlns:p="http://schemas.microsoft.com/office/2006/metadata/properties" xmlns:xsi="http://www.w3.org/2001/XMLSchema-instance" xmlns:pc="http://schemas.microsoft.com/office/infopath/2007/PartnerControls">
+  <documentManagement/>
+</p:properties>
+</file>
+
+<file path=customXml/item3.xml><?xml version="1.0" encoding="utf-8"?>
 <ct:contentTypeSchema xmlns:ct="http://schemas.microsoft.com/office/2006/metadata/contentType" xmlns:ma="http://schemas.microsoft.com/office/2006/metadata/properties/metaAttributes" ct:_="" ma:_="" ma:contentTypeName="Document" ma:contentTypeID="0x0101009561505E65B76D419F30FF6700238A0A" ma:contentTypeVersion="4" ma:contentTypeDescription="Create a new document." ma:contentTypeScope="" ma:versionID="bcff80573a054be96d963fce1b857b36">
   <xsd:schema xmlns:xsd="http://www.w3.org/2001/XMLSchema" xmlns:xs="http://www.w3.org/2001/XMLSchema" xmlns:p="http://schemas.microsoft.com/office/2006/metadata/properties" xmlns:ns3="07a63abe-0516-4e79-b364-94d84a304fff" targetNamespace="http://schemas.microsoft.com/office/2006/metadata/properties" ma:root="true" ma:fieldsID="31ed1e0c10546e382639807bd90504d9" ns3:_="">
     <xsd:import namespace="07a63abe-0516-4e79-b364-94d84a304fff"/>
@@ -2703,22 +2898,24 @@
 </ct:contentTypeSchema>
 </file>
 
-<file path=customXml/item2.xml><?xml version="1.0" encoding="utf-8"?>
-<p:properties xmlns:p="http://schemas.microsoft.com/office/2006/metadata/properties" xmlns:xsi="http://www.w3.org/2001/XMLSchema-instance" xmlns:pc="http://schemas.microsoft.com/office/infopath/2007/PartnerControls">
-  <documentManagement/>
-</p:properties>
+<file path=customXml/itemProps1.xml><?xml version="1.0" encoding="utf-8"?>
+<ds:datastoreItem xmlns:ds="http://schemas.openxmlformats.org/officeDocument/2006/customXml" ds:itemID="{F923AF40-874F-40B7-920C-1BEF2B90CD51}">
+  <ds:schemaRefs>
+    <ds:schemaRef ds:uri="http://schemas.microsoft.com/sharepoint/v3/contenttype/forms"/>
+  </ds:schemaRefs>
+</ds:datastoreItem>
 </file>
 
-<file path=customXml/item3.xml><?xml version="1.0" encoding="utf-8"?>
-<?mso-contentType ?>
-<FormTemplates xmlns="http://schemas.microsoft.com/sharepoint/v3/contenttype/forms">
-  <Display>DocumentLibraryForm</Display>
-  <Edit>DocumentLibraryForm</Edit>
-  <New>DocumentLibraryForm</New>
-</FormTemplates>
+<file path=customXml/itemProps2.xml><?xml version="1.0" encoding="utf-8"?>
+<ds:datastoreItem xmlns:ds="http://schemas.openxmlformats.org/officeDocument/2006/customXml" ds:itemID="{224E8FC5-2541-4279-8795-7931E9A0DEA1}">
+  <ds:schemaRefs>
+    <ds:schemaRef ds:uri="http://schemas.microsoft.com/office/2006/metadata/properties"/>
+    <ds:schemaRef ds:uri="http://schemas.microsoft.com/office/infopath/2007/PartnerControls"/>
+  </ds:schemaRefs>
+</ds:datastoreItem>
 </file>
 
-<file path=customXml/itemProps1.xml><?xml version="1.0" encoding="utf-8"?>
+<file path=customXml/itemProps3.xml><?xml version="1.0" encoding="utf-8"?>
 <ds:datastoreItem xmlns:ds="http://schemas.openxmlformats.org/officeDocument/2006/customXml" ds:itemID="{25809020-B1DC-4BD0-8AC1-AE9BD4089E28}">
   <ds:schemaRefs>
     <ds:schemaRef ds:uri="http://schemas.microsoft.com/office/2006/metadata/contentType"/>
@@ -2734,28 +2931,4 @@
     <ds:schemaRef ds:uri="http://schemas.microsoft.com/internal/obd"/>
   </ds:schemaRefs>
 </ds:datastoreItem>
-</file>
-
-<file path=customXml/itemProps2.xml><?xml version="1.0" encoding="utf-8"?>
-<ds:datastoreItem xmlns:ds="http://schemas.openxmlformats.org/officeDocument/2006/customXml" ds:itemID="{224E8FC5-2541-4279-8795-7931E9A0DEA1}">
-  <ds:schemaRefs>
-    <ds:schemaRef ds:uri="http://schemas.openxmlformats.org/package/2006/metadata/core-properties"/>
-    <ds:schemaRef ds:uri="http://purl.org/dc/elements/1.1/"/>
-    <ds:schemaRef ds:uri="07a63abe-0516-4e79-b364-94d84a304fff"/>
-    <ds:schemaRef ds:uri="http://schemas.microsoft.com/office/2006/documentManagement/types"/>
-    <ds:schemaRef ds:uri="http://www.w3.org/XML/1998/namespace"/>
-    <ds:schemaRef ds:uri="http://purl.org/dc/dcmitype/"/>
-    <ds:schemaRef ds:uri="http://schemas.microsoft.com/office/infopath/2007/PartnerControls"/>
-    <ds:schemaRef ds:uri="http://schemas.microsoft.com/office/2006/metadata/properties"/>
-    <ds:schemaRef ds:uri="http://purl.org/dc/terms/"/>
-  </ds:schemaRefs>
-</ds:datastoreItem>
-</file>
-
-<file path=customXml/itemProps3.xml><?xml version="1.0" encoding="utf-8"?>
-<ds:datastoreItem xmlns:ds="http://schemas.openxmlformats.org/officeDocument/2006/customXml" ds:itemID="{F923AF40-874F-40B7-920C-1BEF2B90CD51}">
-  <ds:schemaRefs>
-    <ds:schemaRef ds:uri="http://schemas.microsoft.com/sharepoint/v3/contenttype/forms"/>
-  </ds:schemaRefs>
-</ds:datastoreItem>
 </file>
</xml_diff>